<commit_message>
Modificación Plan de Gestión de Alcance
</commit_message>
<xml_diff>
--- a/docs/words/PLAN DE GESTION DEL ALCANCE_v1.1.docx
+++ b/docs/words/PLAN DE GESTION DEL ALCANCE_v1.1.docx
@@ -12,13 +12,7 @@
         <w:spacing w:after="0" w:afterAutospacing="0"/>
       </w:pPr>
       <w:r>
-        <w:t xml:space="preserve">Fecha: </w:t>
-      </w:r>
-      <w:r>
-        <w:t>15</w:t>
-      </w:r>
-      <w:r>
-        <w:t>/10/2024</w:t>
+        <w:t>Fecha: 15/10/2024</w:t>
       </w:r>
     </w:p>
     <w:p>
@@ -2121,19 +2115,577 @@
             <w:pPr>
               <w:spacing w:afterAutospacing="0"/>
               <w:jc w:val="both"/>
-            </w:pPr>
-          </w:p>
-          <w:p>
-            <w:pPr>
-              <w:spacing w:afterAutospacing="0"/>
-              <w:jc w:val="both"/>
-            </w:pPr>
-          </w:p>
-          <w:p>
-            <w:pPr>
-              <w:spacing w:afterAutospacing="0"/>
-              <w:jc w:val="both"/>
-            </w:pPr>
+              <w:rPr>
+                <w:sz w:val="20"/>
+                <w:szCs w:val="20"/>
+              </w:rPr>
+            </w:pPr>
+            <w:r>
+              <w:rPr>
+                <w:sz w:val="20"/>
+                <w:szCs w:val="20"/>
+              </w:rPr>
+              <w:t>La EDT esta diseñada de forma que existen diferentes entregables divididos algunos por semanas, en las cuales se realizaran la entrega de diferentes paquetes de trabajo. Estos paquetes de trabajo agrupan las diferentes actividades que debemos realizar en cada fase del proyecto y hacen que su manejo y realización sea más sencillo.</w:t>
+            </w:r>
+          </w:p>
+          <w:p>
+            <w:pPr>
+              <w:spacing w:afterAutospacing="0"/>
+              <w:jc w:val="both"/>
+              <w:rPr>
+                <w:sz w:val="20"/>
+                <w:szCs w:val="20"/>
+              </w:rPr>
+            </w:pPr>
+          </w:p>
+          <w:p>
+            <w:pPr>
+              <w:spacing w:afterAutospacing="0"/>
+              <w:jc w:val="both"/>
+              <w:rPr>
+                <w:sz w:val="20"/>
+                <w:szCs w:val="20"/>
+              </w:rPr>
+            </w:pPr>
+            <w:r>
+              <w:rPr>
+                <w:sz w:val="20"/>
+                <w:szCs w:val="20"/>
+              </w:rPr>
+              <w:t>Nuestra EDT sigue la sique la siguiente distribución:</w:t>
+            </w:r>
+          </w:p>
+          <w:p>
+            <w:pPr>
+              <w:spacing w:afterAutospacing="0"/>
+              <w:jc w:val="both"/>
+              <w:rPr>
+                <w:sz w:val="20"/>
+                <w:szCs w:val="20"/>
+              </w:rPr>
+            </w:pPr>
+          </w:p>
+          <w:p>
+            <w:pPr>
+              <w:spacing w:afterAutospacing="0"/>
+              <w:jc w:val="both"/>
+              <w:rPr>
+                <w:sz w:val="20"/>
+                <w:szCs w:val="20"/>
+              </w:rPr>
+            </w:pPr>
+            <w:r>
+              <w:rPr>
+                <w:b/>
+                <w:bCs/>
+                <w:sz w:val="20"/>
+                <w:szCs w:val="20"/>
+              </w:rPr>
+              <w:t>Nivel 1</w:t>
+            </w:r>
+            <w:r>
+              <w:rPr>
+                <w:sz w:val="20"/>
+                <w:szCs w:val="20"/>
+              </w:rPr>
+              <w:t xml:space="preserve">: </w:t>
+            </w:r>
+            <w:r>
+              <w:rPr>
+                <w:b/>
+                <w:bCs/>
+                <w:sz w:val="20"/>
+                <w:szCs w:val="20"/>
+              </w:rPr>
+              <w:t>En este nivel se encuentran las</w:t>
+            </w:r>
+            <w:r>
+              <w:rPr>
+                <w:sz w:val="20"/>
+                <w:szCs w:val="20"/>
+              </w:rPr>
+              <w:t xml:space="preserve"> </w:t>
+            </w:r>
+            <w:r>
+              <w:rPr>
+                <w:b/>
+                <w:bCs/>
+                <w:sz w:val="20"/>
+                <w:szCs w:val="20"/>
+              </w:rPr>
+              <w:t>diferentes fases del proyecto</w:t>
+            </w:r>
+            <w:r>
+              <w:rPr>
+                <w:sz w:val="20"/>
+                <w:szCs w:val="20"/>
+              </w:rPr>
+              <w:t>.</w:t>
+            </w:r>
+          </w:p>
+          <w:p>
+            <w:pPr>
+              <w:pStyle w:val="Prrafodelista"/>
+              <w:numPr>
+                <w:ilvl w:val="0"/>
+                <w:numId w:val="5"/>
+              </w:numPr>
+              <w:spacing w:afterAutospacing="0"/>
+              <w:jc w:val="both"/>
+              <w:rPr>
+                <w:sz w:val="20"/>
+                <w:szCs w:val="20"/>
+              </w:rPr>
+            </w:pPr>
+            <w:r>
+              <w:rPr>
+                <w:sz w:val="20"/>
+                <w:szCs w:val="20"/>
+              </w:rPr>
+              <w:t>Iniciación</w:t>
+            </w:r>
+          </w:p>
+          <w:p>
+            <w:pPr>
+              <w:pStyle w:val="Prrafodelista"/>
+              <w:numPr>
+                <w:ilvl w:val="0"/>
+                <w:numId w:val="5"/>
+              </w:numPr>
+              <w:spacing w:afterAutospacing="0"/>
+              <w:jc w:val="both"/>
+              <w:rPr>
+                <w:sz w:val="20"/>
+                <w:szCs w:val="20"/>
+              </w:rPr>
+            </w:pPr>
+            <w:r>
+              <w:rPr>
+                <w:sz w:val="20"/>
+                <w:szCs w:val="20"/>
+              </w:rPr>
+              <w:t xml:space="preserve">Planificación </w:t>
+            </w:r>
+          </w:p>
+          <w:p>
+            <w:pPr>
+              <w:pStyle w:val="Prrafodelista"/>
+              <w:numPr>
+                <w:ilvl w:val="0"/>
+                <w:numId w:val="5"/>
+              </w:numPr>
+              <w:spacing w:afterAutospacing="0"/>
+              <w:jc w:val="both"/>
+              <w:rPr>
+                <w:sz w:val="20"/>
+                <w:szCs w:val="20"/>
+              </w:rPr>
+            </w:pPr>
+            <w:r>
+              <w:rPr>
+                <w:sz w:val="20"/>
+                <w:szCs w:val="20"/>
+              </w:rPr>
+              <w:t>Ejecución</w:t>
+            </w:r>
+          </w:p>
+          <w:p>
+            <w:pPr>
+              <w:pStyle w:val="Prrafodelista"/>
+              <w:numPr>
+                <w:ilvl w:val="0"/>
+                <w:numId w:val="5"/>
+              </w:numPr>
+              <w:spacing w:afterAutospacing="0"/>
+              <w:jc w:val="both"/>
+              <w:rPr>
+                <w:sz w:val="20"/>
+                <w:szCs w:val="20"/>
+              </w:rPr>
+            </w:pPr>
+            <w:r>
+              <w:rPr>
+                <w:sz w:val="20"/>
+                <w:szCs w:val="20"/>
+              </w:rPr>
+              <w:t>Cierre</w:t>
+            </w:r>
+          </w:p>
+          <w:p>
+            <w:pPr>
+              <w:spacing w:afterAutospacing="0"/>
+              <w:jc w:val="both"/>
+              <w:rPr>
+                <w:sz w:val="20"/>
+                <w:szCs w:val="20"/>
+              </w:rPr>
+            </w:pPr>
+          </w:p>
+          <w:p>
+            <w:pPr>
+              <w:spacing w:afterAutospacing="0"/>
+              <w:jc w:val="both"/>
+              <w:rPr>
+                <w:sz w:val="20"/>
+                <w:szCs w:val="20"/>
+              </w:rPr>
+            </w:pPr>
+            <w:r>
+              <w:rPr>
+                <w:b/>
+                <w:bCs/>
+                <w:sz w:val="20"/>
+                <w:szCs w:val="20"/>
+              </w:rPr>
+              <w:t>Nivel 2</w:t>
+            </w:r>
+            <w:r>
+              <w:rPr>
+                <w:sz w:val="20"/>
+                <w:szCs w:val="20"/>
+              </w:rPr>
+              <w:t xml:space="preserve">: </w:t>
+            </w:r>
+            <w:r>
+              <w:rPr>
+                <w:b/>
+                <w:bCs/>
+                <w:sz w:val="20"/>
+                <w:szCs w:val="20"/>
+              </w:rPr>
+              <w:t>En este nivel se indican las diferentes</w:t>
+            </w:r>
+            <w:r>
+              <w:rPr>
+                <w:sz w:val="20"/>
+                <w:szCs w:val="20"/>
+              </w:rPr>
+              <w:t xml:space="preserve"> </w:t>
+            </w:r>
+            <w:r>
+              <w:rPr>
+                <w:b/>
+                <w:bCs/>
+                <w:sz w:val="20"/>
+                <w:szCs w:val="20"/>
+              </w:rPr>
+              <w:t>divisiones de las fases del proyecto si aplica</w:t>
+            </w:r>
+            <w:r>
+              <w:rPr>
+                <w:sz w:val="20"/>
+                <w:szCs w:val="20"/>
+              </w:rPr>
+              <w:t>. Es decir, si una fase se divide en varias semanas, en este nivel se indican en cuantas semanas se divide la fase.</w:t>
+            </w:r>
+            <w:r>
+              <w:rPr>
+                <w:sz w:val="20"/>
+                <w:szCs w:val="20"/>
+              </w:rPr>
+              <w:t xml:space="preserve"> Por ejemplo:</w:t>
+            </w:r>
+          </w:p>
+          <w:p>
+            <w:pPr>
+              <w:pStyle w:val="Prrafodelista"/>
+              <w:numPr>
+                <w:ilvl w:val="0"/>
+                <w:numId w:val="6"/>
+              </w:numPr>
+              <w:spacing w:afterAutospacing="0"/>
+              <w:jc w:val="both"/>
+              <w:rPr>
+                <w:sz w:val="20"/>
+                <w:szCs w:val="20"/>
+              </w:rPr>
+            </w:pPr>
+            <w:r>
+              <w:rPr>
+                <w:sz w:val="20"/>
+                <w:szCs w:val="20"/>
+              </w:rPr>
+              <w:t>Ejecución</w:t>
+            </w:r>
+          </w:p>
+          <w:p>
+            <w:pPr>
+              <w:pStyle w:val="Prrafodelista"/>
+              <w:numPr>
+                <w:ilvl w:val="1"/>
+                <w:numId w:val="6"/>
+              </w:numPr>
+              <w:spacing w:afterAutospacing="0"/>
+              <w:jc w:val="both"/>
+              <w:rPr>
+                <w:sz w:val="20"/>
+                <w:szCs w:val="20"/>
+              </w:rPr>
+            </w:pPr>
+            <w:r>
+              <w:rPr>
+                <w:sz w:val="20"/>
+                <w:szCs w:val="20"/>
+              </w:rPr>
+              <w:t>Semana 1</w:t>
+            </w:r>
+          </w:p>
+          <w:p>
+            <w:pPr>
+              <w:pStyle w:val="Prrafodelista"/>
+              <w:numPr>
+                <w:ilvl w:val="1"/>
+                <w:numId w:val="6"/>
+              </w:numPr>
+              <w:spacing w:afterAutospacing="0"/>
+              <w:jc w:val="both"/>
+              <w:rPr>
+                <w:sz w:val="20"/>
+                <w:szCs w:val="20"/>
+              </w:rPr>
+            </w:pPr>
+            <w:r>
+              <w:rPr>
+                <w:sz w:val="20"/>
+                <w:szCs w:val="20"/>
+              </w:rPr>
+              <w:t>Semana 2</w:t>
+            </w:r>
+          </w:p>
+          <w:p>
+            <w:pPr>
+              <w:pStyle w:val="Prrafodelista"/>
+              <w:numPr>
+                <w:ilvl w:val="1"/>
+                <w:numId w:val="6"/>
+              </w:numPr>
+              <w:spacing w:afterAutospacing="0"/>
+              <w:jc w:val="both"/>
+              <w:rPr>
+                <w:sz w:val="20"/>
+                <w:szCs w:val="20"/>
+              </w:rPr>
+            </w:pPr>
+            <w:r>
+              <w:rPr>
+                <w:sz w:val="20"/>
+                <w:szCs w:val="20"/>
+              </w:rPr>
+              <w:t>Semana 3</w:t>
+            </w:r>
+          </w:p>
+          <w:p>
+            <w:pPr>
+              <w:spacing w:afterAutospacing="0"/>
+              <w:jc w:val="both"/>
+              <w:rPr>
+                <w:sz w:val="20"/>
+                <w:szCs w:val="20"/>
+              </w:rPr>
+            </w:pPr>
+            <w:r>
+              <w:rPr>
+                <w:b/>
+                <w:bCs/>
+                <w:sz w:val="20"/>
+                <w:szCs w:val="20"/>
+              </w:rPr>
+              <w:t xml:space="preserve">Nivel 3: En este nivel se indican los diferentes paquetes de trabajo que se realizaran en cada fase/semana. </w:t>
+            </w:r>
+            <w:r>
+              <w:rPr>
+                <w:sz w:val="20"/>
+                <w:szCs w:val="20"/>
+              </w:rPr>
+              <w:t>Normalmente en este nivel encontraremos varios paquetes por fase/semana ya que al hacer esta división en distintos paquetes el reparto de tareas y su manejo será mas sencillo pare el equipo de trabajo. Dentro de los paquetes de trabajo se incluirán los diferentes documentos o funcionalidades a realizar en esa fase/semana. Por ejemplo:</w:t>
+            </w:r>
+          </w:p>
+          <w:p>
+            <w:pPr>
+              <w:pStyle w:val="Prrafodelista"/>
+              <w:numPr>
+                <w:ilvl w:val="0"/>
+                <w:numId w:val="6"/>
+              </w:numPr>
+              <w:spacing w:after="100" w:afterAutospacing="0" w:line="276" w:lineRule="auto"/>
+              <w:jc w:val="both"/>
+              <w:rPr>
+                <w:sz w:val="20"/>
+                <w:szCs w:val="20"/>
+              </w:rPr>
+            </w:pPr>
+            <w:r>
+              <w:rPr>
+                <w:sz w:val="20"/>
+                <w:szCs w:val="20"/>
+              </w:rPr>
+              <w:t>Ejecución</w:t>
+            </w:r>
+          </w:p>
+          <w:p>
+            <w:pPr>
+              <w:pStyle w:val="Prrafodelista"/>
+              <w:numPr>
+                <w:ilvl w:val="1"/>
+                <w:numId w:val="6"/>
+              </w:numPr>
+              <w:spacing w:after="100" w:afterAutospacing="0" w:line="276" w:lineRule="auto"/>
+              <w:jc w:val="both"/>
+              <w:rPr>
+                <w:sz w:val="20"/>
+                <w:szCs w:val="20"/>
+              </w:rPr>
+            </w:pPr>
+            <w:r>
+              <w:rPr>
+                <w:sz w:val="20"/>
+                <w:szCs w:val="20"/>
+              </w:rPr>
+              <w:t>Semana 1</w:t>
+            </w:r>
+          </w:p>
+          <w:p>
+            <w:pPr>
+              <w:pStyle w:val="Prrafodelista"/>
+              <w:numPr>
+                <w:ilvl w:val="2"/>
+                <w:numId w:val="6"/>
+              </w:numPr>
+              <w:spacing w:after="100" w:afterAutospacing="0" w:line="276" w:lineRule="auto"/>
+              <w:jc w:val="both"/>
+              <w:rPr>
+                <w:sz w:val="20"/>
+                <w:szCs w:val="20"/>
+              </w:rPr>
+            </w:pPr>
+            <w:r>
+              <w:rPr>
+                <w:sz w:val="20"/>
+                <w:szCs w:val="20"/>
+              </w:rPr>
+              <w:t>Paquete de trabajo E1.1</w:t>
+            </w:r>
+          </w:p>
+          <w:p>
+            <w:pPr>
+              <w:pStyle w:val="Prrafodelista"/>
+              <w:numPr>
+                <w:ilvl w:val="2"/>
+                <w:numId w:val="6"/>
+              </w:numPr>
+              <w:spacing w:after="100" w:afterAutospacing="0" w:line="276" w:lineRule="auto"/>
+              <w:jc w:val="both"/>
+              <w:rPr>
+                <w:sz w:val="20"/>
+                <w:szCs w:val="20"/>
+              </w:rPr>
+            </w:pPr>
+            <w:r>
+              <w:rPr>
+                <w:sz w:val="20"/>
+                <w:szCs w:val="20"/>
+              </w:rPr>
+              <w:t>Paquete de trabajo E1.2</w:t>
+            </w:r>
+          </w:p>
+          <w:p>
+            <w:pPr>
+              <w:pStyle w:val="Prrafodelista"/>
+              <w:numPr>
+                <w:ilvl w:val="2"/>
+                <w:numId w:val="6"/>
+              </w:numPr>
+              <w:spacing w:after="100" w:afterAutospacing="0" w:line="276" w:lineRule="auto"/>
+              <w:jc w:val="both"/>
+              <w:rPr>
+                <w:sz w:val="20"/>
+                <w:szCs w:val="20"/>
+              </w:rPr>
+            </w:pPr>
+            <w:r>
+              <w:rPr>
+                <w:sz w:val="20"/>
+                <w:szCs w:val="20"/>
+              </w:rPr>
+              <w:t>Paquete de trabajo E1.3</w:t>
+            </w:r>
+          </w:p>
+          <w:p>
+            <w:pPr>
+              <w:pStyle w:val="Prrafodelista"/>
+              <w:numPr>
+                <w:ilvl w:val="1"/>
+                <w:numId w:val="6"/>
+              </w:numPr>
+              <w:spacing w:after="100" w:afterAutospacing="0" w:line="276" w:lineRule="auto"/>
+              <w:jc w:val="both"/>
+              <w:rPr>
+                <w:sz w:val="20"/>
+                <w:szCs w:val="20"/>
+              </w:rPr>
+            </w:pPr>
+            <w:r>
+              <w:rPr>
+                <w:sz w:val="20"/>
+                <w:szCs w:val="20"/>
+              </w:rPr>
+              <w:t>Semana 2</w:t>
+            </w:r>
+          </w:p>
+          <w:p>
+            <w:pPr>
+              <w:pStyle w:val="Prrafodelista"/>
+              <w:numPr>
+                <w:ilvl w:val="1"/>
+                <w:numId w:val="6"/>
+              </w:numPr>
+              <w:spacing w:after="100" w:afterAutospacing="0" w:line="276" w:lineRule="auto"/>
+              <w:jc w:val="both"/>
+              <w:rPr>
+                <w:sz w:val="20"/>
+                <w:szCs w:val="20"/>
+              </w:rPr>
+            </w:pPr>
+            <w:r>
+              <w:rPr>
+                <w:sz w:val="20"/>
+                <w:szCs w:val="20"/>
+              </w:rPr>
+              <w:t>Semana 3</w:t>
+            </w:r>
+          </w:p>
+          <w:p>
+            <w:pPr>
+              <w:tabs>
+                <w:tab w:val="left" w:pos="2240"/>
+              </w:tabs>
+              <w:spacing w:afterAutospacing="0"/>
+              <w:jc w:val="both"/>
+              <w:rPr>
+                <w:sz w:val="20"/>
+                <w:szCs w:val="20"/>
+              </w:rPr>
+            </w:pPr>
+          </w:p>
+          <w:p>
+            <w:pPr>
+              <w:tabs>
+                <w:tab w:val="left" w:pos="2240"/>
+              </w:tabs>
+              <w:spacing w:afterAutospacing="0"/>
+              <w:jc w:val="both"/>
+              <w:rPr>
+                <w:sz w:val="20"/>
+                <w:szCs w:val="20"/>
+              </w:rPr>
+            </w:pPr>
+            <w:r>
+              <w:rPr>
+                <w:sz w:val="20"/>
+                <w:szCs w:val="20"/>
+              </w:rPr>
+              <w:t xml:space="preserve">Para pasar de una fase de la EDT a otra tendrán que estar realizados todos los paquetes de trabajo de manera satisfactoria. </w:t>
+            </w:r>
           </w:p>
           <w:p>
             <w:pPr>
@@ -2196,13 +2748,383 @@
             <w:pPr>
               <w:spacing w:afterAutospacing="0"/>
               <w:jc w:val="both"/>
-            </w:pPr>
-            <w:r>
-              <w:rPr>
-                <w:sz w:val="20"/>
-                <w:szCs w:val="20"/>
-              </w:rPr>
-              <w:t>La información detallada sobre los términos y definiciones relacionados con la Estructura de Desglose del Trabajo (EDT) se encuentra disponible en el documento titulado "Diccionario de la EDT".</w:t>
+              <w:rPr>
+                <w:sz w:val="20"/>
+                <w:szCs w:val="20"/>
+              </w:rPr>
+            </w:pPr>
+            <w:r>
+              <w:rPr>
+                <w:sz w:val="20"/>
+                <w:szCs w:val="20"/>
+              </w:rPr>
+              <w:t xml:space="preserve">En el diccionario de la EDT, recogeremos todos los paquetes de trabajo que componen la EDT y proporcionaremos toda la información necesaria para su comprensión, como: el nombre del paquete de trabajo, </w:t>
+            </w:r>
+            <w:r>
+              <w:rPr>
+                <w:sz w:val="20"/>
+                <w:szCs w:val="20"/>
+              </w:rPr>
+              <w:t>la descripción de este, diferentes supuestos referentes al paquete de trabajo, restricciones que se puedan dar, el hito al que pertenecen, la fecha de vencimiento, las diferentes actividades que lo componen y un desglose de los recursos y costes necesario para realizar cada actividad de cada paquete de trabajo</w:t>
+            </w:r>
+            <w:r>
+              <w:rPr>
+                <w:sz w:val="20"/>
+                <w:szCs w:val="20"/>
+              </w:rPr>
+              <w:t>.</w:t>
+            </w:r>
+            <w:r>
+              <w:rPr>
+                <w:sz w:val="20"/>
+                <w:szCs w:val="20"/>
+              </w:rPr>
+              <w:t xml:space="preserve"> </w:t>
+            </w:r>
+          </w:p>
+          <w:p>
+            <w:pPr>
+              <w:spacing w:afterAutospacing="0"/>
+              <w:jc w:val="both"/>
+              <w:rPr>
+                <w:sz w:val="20"/>
+                <w:szCs w:val="20"/>
+              </w:rPr>
+            </w:pPr>
+          </w:p>
+          <w:p>
+            <w:pPr>
+              <w:spacing w:afterAutospacing="0"/>
+              <w:jc w:val="both"/>
+              <w:rPr>
+                <w:sz w:val="20"/>
+                <w:szCs w:val="20"/>
+              </w:rPr>
+            </w:pPr>
+            <w:r>
+              <w:rPr>
+                <w:sz w:val="20"/>
+                <w:szCs w:val="20"/>
+              </w:rPr>
+              <w:t xml:space="preserve">La información detallada sobre los </w:t>
+            </w:r>
+            <w:r>
+              <w:rPr>
+                <w:sz w:val="20"/>
+                <w:szCs w:val="20"/>
+              </w:rPr>
+              <w:t xml:space="preserve">diferentes paquetes de trabajo que componen la </w:t>
+            </w:r>
+            <w:r>
+              <w:rPr>
+                <w:sz w:val="20"/>
+                <w:szCs w:val="20"/>
+              </w:rPr>
+              <w:t>Estructura de Desglose del Trabajo (EDT) se encuentra disponible en el documento titulado "Diccionario de la EDT".</w:t>
+            </w:r>
+            <w:r>
+              <w:rPr>
+                <w:sz w:val="20"/>
+                <w:szCs w:val="20"/>
+              </w:rPr>
+              <w:t xml:space="preserve"> Sabiendo esto, dejamos indicado aquí un ejemplo </w:t>
+            </w:r>
+            <w:r>
+              <w:rPr>
+                <w:sz w:val="20"/>
+                <w:szCs w:val="20"/>
+              </w:rPr>
+              <w:lastRenderedPageBreak/>
+              <w:t>esquemático para su correcta compresión:</w:t>
+            </w:r>
+          </w:p>
+          <w:p>
+            <w:pPr>
+              <w:spacing w:afterAutospacing="0"/>
+              <w:jc w:val="both"/>
+            </w:pPr>
+          </w:p>
+          <w:p>
+            <w:pPr>
+              <w:pStyle w:val="Prrafodelista"/>
+              <w:numPr>
+                <w:ilvl w:val="0"/>
+                <w:numId w:val="6"/>
+              </w:numPr>
+              <w:spacing w:afterAutospacing="0"/>
+              <w:jc w:val="both"/>
+              <w:rPr>
+                <w:sz w:val="20"/>
+                <w:szCs w:val="20"/>
+              </w:rPr>
+            </w:pPr>
+            <w:r>
+              <w:rPr>
+                <w:b/>
+                <w:bCs/>
+                <w:sz w:val="20"/>
+                <w:szCs w:val="20"/>
+              </w:rPr>
+              <w:t xml:space="preserve">Nombre del paquete de trabajo: </w:t>
+            </w:r>
+            <w:r>
+              <w:rPr>
+                <w:sz w:val="20"/>
+                <w:szCs w:val="20"/>
+              </w:rPr>
+              <w:t>Paquete de trabajo I1.1</w:t>
+            </w:r>
+          </w:p>
+          <w:p>
+            <w:pPr>
+              <w:pStyle w:val="Prrafodelista"/>
+              <w:numPr>
+                <w:ilvl w:val="0"/>
+                <w:numId w:val="6"/>
+              </w:numPr>
+              <w:spacing w:afterAutospacing="0"/>
+              <w:jc w:val="both"/>
+              <w:rPr>
+                <w:b/>
+                <w:bCs/>
+                <w:sz w:val="20"/>
+                <w:szCs w:val="20"/>
+                <w:lang w:val="es-ES"/>
+              </w:rPr>
+            </w:pPr>
+            <w:r>
+              <w:rPr>
+                <w:b/>
+                <w:bCs/>
+                <w:sz w:val="20"/>
+                <w:szCs w:val="20"/>
+              </w:rPr>
+              <w:t xml:space="preserve">Descripción: </w:t>
+            </w:r>
+            <w:r>
+              <w:rPr>
+                <w:sz w:val="20"/>
+                <w:szCs w:val="20"/>
+                <w:lang w:val="es-ES"/>
+              </w:rPr>
+              <w:t>Se crearán los elementos básicos que definirán al equipo, junto a lo acordado con el patrocinador</w:t>
+            </w:r>
+          </w:p>
+          <w:p>
+            <w:pPr>
+              <w:pStyle w:val="Prrafodelista"/>
+              <w:numPr>
+                <w:ilvl w:val="0"/>
+                <w:numId w:val="6"/>
+              </w:numPr>
+              <w:spacing w:afterAutospacing="0"/>
+              <w:jc w:val="both"/>
+              <w:rPr>
+                <w:sz w:val="20"/>
+                <w:szCs w:val="20"/>
+              </w:rPr>
+            </w:pPr>
+            <w:r>
+              <w:rPr>
+                <w:b/>
+                <w:bCs/>
+                <w:sz w:val="20"/>
+                <w:szCs w:val="20"/>
+              </w:rPr>
+              <w:t>Supuestos:</w:t>
+            </w:r>
+            <w:r>
+              <w:rPr>
+                <w:sz w:val="20"/>
+                <w:szCs w:val="20"/>
+              </w:rPr>
+              <w:t xml:space="preserve"> </w:t>
+            </w:r>
+            <w:r>
+              <w:rPr>
+                <w:sz w:val="20"/>
+                <w:szCs w:val="20"/>
+              </w:rPr>
+              <w:t>Los documentos que deben de estar correctamente firmados por el patrocinador y por parte del equipo se asumirán ya firmados.</w:t>
+            </w:r>
+          </w:p>
+          <w:p>
+            <w:pPr>
+              <w:pStyle w:val="Prrafodelista"/>
+              <w:numPr>
+                <w:ilvl w:val="0"/>
+                <w:numId w:val="6"/>
+              </w:numPr>
+              <w:spacing w:afterAutospacing="0"/>
+              <w:jc w:val="both"/>
+              <w:rPr>
+                <w:sz w:val="20"/>
+                <w:szCs w:val="20"/>
+              </w:rPr>
+            </w:pPr>
+            <w:r>
+              <w:rPr>
+                <w:b/>
+                <w:bCs/>
+                <w:sz w:val="20"/>
+                <w:szCs w:val="20"/>
+              </w:rPr>
+              <w:t>Hito:</w:t>
+            </w:r>
+            <w:r>
+              <w:rPr>
+                <w:sz w:val="20"/>
+                <w:szCs w:val="20"/>
+              </w:rPr>
+              <w:t xml:space="preserve"> Entrega del Plan de Proyecto.</w:t>
+            </w:r>
+          </w:p>
+          <w:p>
+            <w:pPr>
+              <w:pStyle w:val="Prrafodelista"/>
+              <w:numPr>
+                <w:ilvl w:val="0"/>
+                <w:numId w:val="6"/>
+              </w:numPr>
+              <w:spacing w:afterAutospacing="0"/>
+              <w:jc w:val="both"/>
+              <w:rPr>
+                <w:sz w:val="20"/>
+                <w:szCs w:val="20"/>
+              </w:rPr>
+            </w:pPr>
+            <w:r>
+              <w:rPr>
+                <w:b/>
+                <w:bCs/>
+                <w:sz w:val="20"/>
+                <w:szCs w:val="20"/>
+              </w:rPr>
+              <w:t>Fecha de Vencimiento:</w:t>
+            </w:r>
+            <w:r>
+              <w:rPr>
+                <w:sz w:val="20"/>
+                <w:szCs w:val="20"/>
+              </w:rPr>
+              <w:t xml:space="preserve"> 08/11/2024</w:t>
+            </w:r>
+          </w:p>
+          <w:p>
+            <w:pPr>
+              <w:pStyle w:val="Prrafodelista"/>
+              <w:numPr>
+                <w:ilvl w:val="0"/>
+                <w:numId w:val="6"/>
+              </w:numPr>
+              <w:spacing w:afterAutospacing="0"/>
+              <w:jc w:val="both"/>
+              <w:rPr>
+                <w:sz w:val="20"/>
+                <w:szCs w:val="20"/>
+              </w:rPr>
+            </w:pPr>
+            <w:r>
+              <w:rPr>
+                <w:b/>
+                <w:bCs/>
+                <w:sz w:val="20"/>
+                <w:szCs w:val="20"/>
+              </w:rPr>
+              <w:t>Recursos y Costes</w:t>
+            </w:r>
+          </w:p>
+          <w:p>
+            <w:pPr>
+              <w:pStyle w:val="Prrafodelista"/>
+              <w:numPr>
+                <w:ilvl w:val="1"/>
+                <w:numId w:val="6"/>
+              </w:numPr>
+              <w:spacing w:afterAutospacing="0"/>
+              <w:jc w:val="both"/>
+              <w:rPr>
+                <w:sz w:val="20"/>
+                <w:szCs w:val="20"/>
+              </w:rPr>
+            </w:pPr>
+            <w:r>
+              <w:rPr>
+                <w:b/>
+                <w:bCs/>
+                <w:sz w:val="20"/>
+                <w:szCs w:val="20"/>
+              </w:rPr>
+              <w:t xml:space="preserve">ID: </w:t>
+            </w:r>
+            <w:r>
+              <w:rPr>
+                <w:sz w:val="20"/>
+                <w:szCs w:val="20"/>
+              </w:rPr>
+              <w:t>A1</w:t>
+            </w:r>
+          </w:p>
+          <w:p>
+            <w:pPr>
+              <w:pStyle w:val="Prrafodelista"/>
+              <w:numPr>
+                <w:ilvl w:val="1"/>
+                <w:numId w:val="6"/>
+              </w:numPr>
+              <w:spacing w:afterAutospacing="0"/>
+              <w:jc w:val="both"/>
+              <w:rPr>
+                <w:sz w:val="20"/>
+                <w:szCs w:val="20"/>
+              </w:rPr>
+            </w:pPr>
+            <w:r>
+              <w:rPr>
+                <w:b/>
+                <w:bCs/>
+                <w:sz w:val="20"/>
+                <w:szCs w:val="20"/>
+              </w:rPr>
+              <w:t>Actividad</w:t>
+            </w:r>
+            <w:r>
+              <w:rPr>
+                <w:sz w:val="20"/>
+                <w:szCs w:val="20"/>
+              </w:rPr>
+              <w:t>: Acta de Constitución</w:t>
+            </w:r>
+          </w:p>
+          <w:p>
+            <w:pPr>
+              <w:pStyle w:val="Prrafodelista"/>
+              <w:numPr>
+                <w:ilvl w:val="1"/>
+                <w:numId w:val="6"/>
+              </w:numPr>
+              <w:spacing w:afterAutospacing="0"/>
+              <w:jc w:val="both"/>
+              <w:rPr>
+                <w:sz w:val="20"/>
+                <w:szCs w:val="20"/>
+              </w:rPr>
+            </w:pPr>
+            <w:r>
+              <w:rPr>
+                <w:b/>
+                <w:bCs/>
+                <w:sz w:val="20"/>
+                <w:szCs w:val="20"/>
+              </w:rPr>
+              <w:t>Recurso</w:t>
+            </w:r>
+            <w:r>
+              <w:rPr>
+                <w:sz w:val="20"/>
+                <w:szCs w:val="20"/>
+              </w:rPr>
+              <w:t>: Word</w:t>
             </w:r>
           </w:p>
           <w:p>
@@ -3170,6 +4092,232 @@
       </w:pPr>
     </w:lvl>
   </w:abstractNum>
+  <w:abstractNum w:abstractNumId="4" w15:restartNumberingAfterBreak="0">
+    <w:nsid w:val="4E7478A0"/>
+    <w:multiLevelType w:val="hybridMultilevel"/>
+    <w:tmpl w:val="3E3CF314"/>
+    <w:lvl w:ilvl="0" w:tplc="0C0A0001">
+      <w:start w:val="1"/>
+      <w:numFmt w:val="bullet"/>
+      <w:lvlText w:val=""/>
+      <w:lvlJc w:val="left"/>
+      <w:pPr>
+        <w:ind w:left="720" w:hanging="360"/>
+      </w:pPr>
+      <w:rPr>
+        <w:rFonts w:ascii="Symbol" w:hAnsi="Symbol" w:hint="default"/>
+      </w:rPr>
+    </w:lvl>
+    <w:lvl w:ilvl="1" w:tplc="0C0A0003">
+      <w:start w:val="1"/>
+      <w:numFmt w:val="bullet"/>
+      <w:lvlText w:val="o"/>
+      <w:lvlJc w:val="left"/>
+      <w:pPr>
+        <w:ind w:left="1440" w:hanging="360"/>
+      </w:pPr>
+      <w:rPr>
+        <w:rFonts w:ascii="Courier New" w:hAnsi="Courier New" w:cs="Courier New" w:hint="default"/>
+      </w:rPr>
+    </w:lvl>
+    <w:lvl w:ilvl="2" w:tplc="0C0A0005">
+      <w:start w:val="1"/>
+      <w:numFmt w:val="bullet"/>
+      <w:lvlText w:val=""/>
+      <w:lvlJc w:val="left"/>
+      <w:pPr>
+        <w:ind w:left="2160" w:hanging="360"/>
+      </w:pPr>
+      <w:rPr>
+        <w:rFonts w:ascii="Wingdings" w:hAnsi="Wingdings" w:hint="default"/>
+      </w:rPr>
+    </w:lvl>
+    <w:lvl w:ilvl="3" w:tplc="0C0A0001" w:tentative="1">
+      <w:start w:val="1"/>
+      <w:numFmt w:val="bullet"/>
+      <w:lvlText w:val=""/>
+      <w:lvlJc w:val="left"/>
+      <w:pPr>
+        <w:ind w:left="2880" w:hanging="360"/>
+      </w:pPr>
+      <w:rPr>
+        <w:rFonts w:ascii="Symbol" w:hAnsi="Symbol" w:hint="default"/>
+      </w:rPr>
+    </w:lvl>
+    <w:lvl w:ilvl="4" w:tplc="0C0A0003" w:tentative="1">
+      <w:start w:val="1"/>
+      <w:numFmt w:val="bullet"/>
+      <w:lvlText w:val="o"/>
+      <w:lvlJc w:val="left"/>
+      <w:pPr>
+        <w:ind w:left="3600" w:hanging="360"/>
+      </w:pPr>
+      <w:rPr>
+        <w:rFonts w:ascii="Courier New" w:hAnsi="Courier New" w:cs="Courier New" w:hint="default"/>
+      </w:rPr>
+    </w:lvl>
+    <w:lvl w:ilvl="5" w:tplc="0C0A0005" w:tentative="1">
+      <w:start w:val="1"/>
+      <w:numFmt w:val="bullet"/>
+      <w:lvlText w:val=""/>
+      <w:lvlJc w:val="left"/>
+      <w:pPr>
+        <w:ind w:left="4320" w:hanging="360"/>
+      </w:pPr>
+      <w:rPr>
+        <w:rFonts w:ascii="Wingdings" w:hAnsi="Wingdings" w:hint="default"/>
+      </w:rPr>
+    </w:lvl>
+    <w:lvl w:ilvl="6" w:tplc="0C0A0001" w:tentative="1">
+      <w:start w:val="1"/>
+      <w:numFmt w:val="bullet"/>
+      <w:lvlText w:val=""/>
+      <w:lvlJc w:val="left"/>
+      <w:pPr>
+        <w:ind w:left="5040" w:hanging="360"/>
+      </w:pPr>
+      <w:rPr>
+        <w:rFonts w:ascii="Symbol" w:hAnsi="Symbol" w:hint="default"/>
+      </w:rPr>
+    </w:lvl>
+    <w:lvl w:ilvl="7" w:tplc="0C0A0003" w:tentative="1">
+      <w:start w:val="1"/>
+      <w:numFmt w:val="bullet"/>
+      <w:lvlText w:val="o"/>
+      <w:lvlJc w:val="left"/>
+      <w:pPr>
+        <w:ind w:left="5760" w:hanging="360"/>
+      </w:pPr>
+      <w:rPr>
+        <w:rFonts w:ascii="Courier New" w:hAnsi="Courier New" w:cs="Courier New" w:hint="default"/>
+      </w:rPr>
+    </w:lvl>
+    <w:lvl w:ilvl="8" w:tplc="0C0A0005" w:tentative="1">
+      <w:start w:val="1"/>
+      <w:numFmt w:val="bullet"/>
+      <w:lvlText w:val=""/>
+      <w:lvlJc w:val="left"/>
+      <w:pPr>
+        <w:ind w:left="6480" w:hanging="360"/>
+      </w:pPr>
+      <w:rPr>
+        <w:rFonts w:ascii="Wingdings" w:hAnsi="Wingdings" w:hint="default"/>
+      </w:rPr>
+    </w:lvl>
+  </w:abstractNum>
+  <w:abstractNum w:abstractNumId="5" w15:restartNumberingAfterBreak="0">
+    <w:nsid w:val="68D44A10"/>
+    <w:multiLevelType w:val="hybridMultilevel"/>
+    <w:tmpl w:val="0278EE50"/>
+    <w:lvl w:ilvl="0" w:tplc="0C0A0001">
+      <w:start w:val="1"/>
+      <w:numFmt w:val="bullet"/>
+      <w:lvlText w:val=""/>
+      <w:lvlJc w:val="left"/>
+      <w:pPr>
+        <w:ind w:left="720" w:hanging="360"/>
+      </w:pPr>
+      <w:rPr>
+        <w:rFonts w:ascii="Symbol" w:hAnsi="Symbol" w:hint="default"/>
+      </w:rPr>
+    </w:lvl>
+    <w:lvl w:ilvl="1" w:tplc="0C0A0003" w:tentative="1">
+      <w:start w:val="1"/>
+      <w:numFmt w:val="bullet"/>
+      <w:lvlText w:val="o"/>
+      <w:lvlJc w:val="left"/>
+      <w:pPr>
+        <w:ind w:left="1440" w:hanging="360"/>
+      </w:pPr>
+      <w:rPr>
+        <w:rFonts w:ascii="Courier New" w:hAnsi="Courier New" w:cs="Courier New" w:hint="default"/>
+      </w:rPr>
+    </w:lvl>
+    <w:lvl w:ilvl="2" w:tplc="0C0A0005" w:tentative="1">
+      <w:start w:val="1"/>
+      <w:numFmt w:val="bullet"/>
+      <w:lvlText w:val=""/>
+      <w:lvlJc w:val="left"/>
+      <w:pPr>
+        <w:ind w:left="2160" w:hanging="360"/>
+      </w:pPr>
+      <w:rPr>
+        <w:rFonts w:ascii="Wingdings" w:hAnsi="Wingdings" w:hint="default"/>
+      </w:rPr>
+    </w:lvl>
+    <w:lvl w:ilvl="3" w:tplc="0C0A0001" w:tentative="1">
+      <w:start w:val="1"/>
+      <w:numFmt w:val="bullet"/>
+      <w:lvlText w:val=""/>
+      <w:lvlJc w:val="left"/>
+      <w:pPr>
+        <w:ind w:left="2880" w:hanging="360"/>
+      </w:pPr>
+      <w:rPr>
+        <w:rFonts w:ascii="Symbol" w:hAnsi="Symbol" w:hint="default"/>
+      </w:rPr>
+    </w:lvl>
+    <w:lvl w:ilvl="4" w:tplc="0C0A0003" w:tentative="1">
+      <w:start w:val="1"/>
+      <w:numFmt w:val="bullet"/>
+      <w:lvlText w:val="o"/>
+      <w:lvlJc w:val="left"/>
+      <w:pPr>
+        <w:ind w:left="3600" w:hanging="360"/>
+      </w:pPr>
+      <w:rPr>
+        <w:rFonts w:ascii="Courier New" w:hAnsi="Courier New" w:cs="Courier New" w:hint="default"/>
+      </w:rPr>
+    </w:lvl>
+    <w:lvl w:ilvl="5" w:tplc="0C0A0005" w:tentative="1">
+      <w:start w:val="1"/>
+      <w:numFmt w:val="bullet"/>
+      <w:lvlText w:val=""/>
+      <w:lvlJc w:val="left"/>
+      <w:pPr>
+        <w:ind w:left="4320" w:hanging="360"/>
+      </w:pPr>
+      <w:rPr>
+        <w:rFonts w:ascii="Wingdings" w:hAnsi="Wingdings" w:hint="default"/>
+      </w:rPr>
+    </w:lvl>
+    <w:lvl w:ilvl="6" w:tplc="0C0A0001" w:tentative="1">
+      <w:start w:val="1"/>
+      <w:numFmt w:val="bullet"/>
+      <w:lvlText w:val=""/>
+      <w:lvlJc w:val="left"/>
+      <w:pPr>
+        <w:ind w:left="5040" w:hanging="360"/>
+      </w:pPr>
+      <w:rPr>
+        <w:rFonts w:ascii="Symbol" w:hAnsi="Symbol" w:hint="default"/>
+      </w:rPr>
+    </w:lvl>
+    <w:lvl w:ilvl="7" w:tplc="0C0A0003" w:tentative="1">
+      <w:start w:val="1"/>
+      <w:numFmt w:val="bullet"/>
+      <w:lvlText w:val="o"/>
+      <w:lvlJc w:val="left"/>
+      <w:pPr>
+        <w:ind w:left="5760" w:hanging="360"/>
+      </w:pPr>
+      <w:rPr>
+        <w:rFonts w:ascii="Courier New" w:hAnsi="Courier New" w:cs="Courier New" w:hint="default"/>
+      </w:rPr>
+    </w:lvl>
+    <w:lvl w:ilvl="8" w:tplc="0C0A0005" w:tentative="1">
+      <w:start w:val="1"/>
+      <w:numFmt w:val="bullet"/>
+      <w:lvlText w:val=""/>
+      <w:lvlJc w:val="left"/>
+      <w:pPr>
+        <w:ind w:left="6480" w:hanging="360"/>
+      </w:pPr>
+      <w:rPr>
+        <w:rFonts w:ascii="Wingdings" w:hAnsi="Wingdings" w:hint="default"/>
+      </w:rPr>
+    </w:lvl>
+  </w:abstractNum>
   <w:num w:numId="1" w16cid:durableId="1062751830">
     <w:abstractNumId w:val="3"/>
   </w:num>
@@ -3181,6 +4329,12 @@
   </w:num>
   <w:num w:numId="4" w16cid:durableId="22219926">
     <w:abstractNumId w:val="0"/>
+  </w:num>
+  <w:num w:numId="5" w16cid:durableId="456411616">
+    <w:abstractNumId w:val="5"/>
+  </w:num>
+  <w:num w:numId="6" w16cid:durableId="1161895669">
+    <w:abstractNumId w:val="4"/>
   </w:num>
 </w:numbering>
 </file>

</xml_diff>

<commit_message>
Primera versión del Plan de Gestión del Alcance
</commit_message>
<xml_diff>
--- a/docs/words/PLAN DE GESTION DEL ALCANCE_v1.1.docx
+++ b/docs/words/PLAN DE GESTION DEL ALCANCE_v1.1.docx
@@ -2006,7 +2006,6 @@
               </w:rPr>
               <w:t xml:space="preserve"> </w:t>
             </w:r>
-            <w:proofErr w:type="spellStart"/>
             <w:r>
               <w:rPr>
                 <w:b/>
@@ -2017,7 +2016,6 @@
               </w:rPr>
               <w:t>OpoSchedule</w:t>
             </w:r>
-            <w:proofErr w:type="spellEnd"/>
             <w:r>
               <w:rPr>
                 <w:sz w:val="20"/>
@@ -2476,6 +2474,18 @@
           </w:p>
           <w:p>
             <w:pPr>
+              <w:pStyle w:val="Prrafodelista"/>
+              <w:spacing w:afterAutospacing="0"/>
+              <w:ind w:left="1440"/>
+              <w:jc w:val="both"/>
+              <w:rPr>
+                <w:sz w:val="20"/>
+                <w:szCs w:val="20"/>
+              </w:rPr>
+            </w:pPr>
+          </w:p>
+          <w:p>
+            <w:pPr>
               <w:spacing w:afterAutospacing="0"/>
               <w:jc w:val="both"/>
               <w:rPr>
@@ -2820,14 +2830,7 @@
                 <w:sz w:val="20"/>
                 <w:szCs w:val="20"/>
               </w:rPr>
-              <w:t>Estructura de Desglose del Trabajo (EDT) se encuentra disponible en el documento titulado "Diccionario de la EDT".</w:t>
-            </w:r>
-            <w:r>
-              <w:rPr>
-                <w:sz w:val="20"/>
-                <w:szCs w:val="20"/>
-              </w:rPr>
-              <w:t xml:space="preserve"> Sabiendo esto, dejamos indicado aquí un ejemplo </w:t>
+              <w:t xml:space="preserve">Estructura de Desglose del Trabajo (EDT) se </w:t>
             </w:r>
             <w:r>
               <w:rPr>
@@ -2835,7 +2838,14 @@
                 <w:szCs w:val="20"/>
               </w:rPr>
               <w:lastRenderedPageBreak/>
-              <w:t>esquemático para su correcta compresión:</w:t>
+              <w:t>encuentra disponible en el documento titulado "Diccionario de la EDT".</w:t>
+            </w:r>
+            <w:r>
+              <w:rPr>
+                <w:sz w:val="20"/>
+                <w:szCs w:val="20"/>
+              </w:rPr>
+              <w:t xml:space="preserve"> Sabiendo esto, dejamos indicado aquí un ejemplo esquemático para su correcta compresión:</w:t>
             </w:r>
           </w:p>
           <w:p>
@@ -2938,14 +2948,7 @@
                 <w:sz w:val="20"/>
                 <w:szCs w:val="20"/>
               </w:rPr>
-              <w:t xml:space="preserve"> </w:t>
-            </w:r>
-            <w:r>
-              <w:rPr>
-                <w:sz w:val="20"/>
-                <w:szCs w:val="20"/>
-              </w:rPr>
-              <w:t>Los documentos que deben de estar correctamente firmados por el patrocinador y por parte del equipo se asumirán ya firmados.</w:t>
+              <w:t xml:space="preserve"> Los documentos que deben de estar correctamente firmados por el patrocinador y por parte del equipo se asumirán ya firmados.</w:t>
             </w:r>
           </w:p>
           <w:p>
@@ -3198,27 +3201,250 @@
           </w:tcPr>
           <w:p>
             <w:pPr>
-              <w:spacing w:afterAutospacing="0"/>
-              <w:jc w:val="both"/>
-            </w:pPr>
-          </w:p>
-          <w:p>
-            <w:pPr>
-              <w:spacing w:afterAutospacing="0"/>
-              <w:jc w:val="both"/>
-            </w:pPr>
-          </w:p>
-          <w:p>
-            <w:pPr>
-              <w:spacing w:afterAutospacing="0"/>
-              <w:jc w:val="both"/>
-            </w:pPr>
-          </w:p>
-          <w:p>
-            <w:pPr>
-              <w:spacing w:afterAutospacing="0"/>
-              <w:jc w:val="both"/>
-            </w:pPr>
+              <w:tabs>
+                <w:tab w:val="left" w:pos="3120"/>
+              </w:tabs>
+              <w:spacing w:afterAutospacing="0"/>
+              <w:jc w:val="both"/>
+              <w:rPr>
+                <w:sz w:val="20"/>
+                <w:szCs w:val="20"/>
+              </w:rPr>
+            </w:pPr>
+            <w:r>
+              <w:rPr>
+                <w:sz w:val="20"/>
+                <w:szCs w:val="20"/>
+              </w:rPr>
+              <w:t xml:space="preserve">Dado que el ciclo de vida del proyecto es predictivo, la línea base del alcance está claramente definida desde las fases de Inicio y Planificación, lo que implica que las tareas y entregables principales ya han sido identificados y detallados. Sin embargo, en la fase de Ejecución adaptativa bajo Scrum, es necesario mantener una flexibilidad controlada, dado que el trabajo puede ajustarse según el feedback continuo. </w:t>
+            </w:r>
+          </w:p>
+          <w:p>
+            <w:pPr>
+              <w:tabs>
+                <w:tab w:val="left" w:pos="3120"/>
+              </w:tabs>
+              <w:spacing w:afterAutospacing="0"/>
+              <w:jc w:val="both"/>
+              <w:rPr>
+                <w:sz w:val="20"/>
+                <w:szCs w:val="20"/>
+              </w:rPr>
+            </w:pPr>
+          </w:p>
+          <w:p>
+            <w:pPr>
+              <w:tabs>
+                <w:tab w:val="left" w:pos="3120"/>
+              </w:tabs>
+              <w:spacing w:afterAutospacing="0"/>
+              <w:jc w:val="both"/>
+              <w:rPr>
+                <w:sz w:val="20"/>
+                <w:szCs w:val="20"/>
+              </w:rPr>
+            </w:pPr>
+            <w:r>
+              <w:rPr>
+                <w:sz w:val="20"/>
+                <w:szCs w:val="20"/>
+              </w:rPr>
+              <w:t xml:space="preserve">Durante esta fase, la línea base del alcance deberá ser monitoreada </w:t>
+            </w:r>
+            <w:r>
+              <w:rPr>
+                <w:sz w:val="20"/>
+                <w:szCs w:val="20"/>
+              </w:rPr>
+              <w:t>con una periodicidad de 2/3 veces por semana</w:t>
+            </w:r>
+            <w:r>
+              <w:rPr>
+                <w:sz w:val="20"/>
+                <w:szCs w:val="20"/>
+              </w:rPr>
+              <w:t xml:space="preserve"> en las reuniones de Scrum (</w:t>
+            </w:r>
+            <w:r>
+              <w:rPr>
+                <w:sz w:val="20"/>
+                <w:szCs w:val="20"/>
+              </w:rPr>
+              <w:t>“</w:t>
+            </w:r>
+            <w:r>
+              <w:rPr>
+                <w:sz w:val="20"/>
+                <w:szCs w:val="20"/>
+              </w:rPr>
+              <w:t>Daily</w:t>
+            </w:r>
+            <w:r>
+              <w:rPr>
+                <w:sz w:val="20"/>
+                <w:szCs w:val="20"/>
+              </w:rPr>
+              <w:t>”</w:t>
+            </w:r>
+            <w:r>
+              <w:rPr>
+                <w:sz w:val="20"/>
+                <w:szCs w:val="20"/>
+              </w:rPr>
+              <w:t xml:space="preserve"> Stand-ups), para garantizar que las tareas y los entregables previstos no se desvíen significativamente.</w:t>
+            </w:r>
+            <w:r>
+              <w:rPr>
+                <w:sz w:val="20"/>
+                <w:szCs w:val="20"/>
+              </w:rPr>
+              <w:t xml:space="preserve"> </w:t>
+            </w:r>
+            <w:r>
+              <w:rPr>
+                <w:sz w:val="20"/>
+                <w:szCs w:val="20"/>
+              </w:rPr>
+              <w:t xml:space="preserve">Para mantener esta alineación: </w:t>
+            </w:r>
+          </w:p>
+          <w:p>
+            <w:pPr>
+              <w:tabs>
+                <w:tab w:val="left" w:pos="3120"/>
+              </w:tabs>
+              <w:spacing w:afterAutospacing="0"/>
+              <w:jc w:val="both"/>
+              <w:rPr>
+                <w:sz w:val="20"/>
+                <w:szCs w:val="20"/>
+              </w:rPr>
+            </w:pPr>
+          </w:p>
+          <w:p>
+            <w:pPr>
+              <w:pStyle w:val="Prrafodelista"/>
+              <w:numPr>
+                <w:ilvl w:val="0"/>
+                <w:numId w:val="7"/>
+              </w:numPr>
+              <w:tabs>
+                <w:tab w:val="left" w:pos="3120"/>
+              </w:tabs>
+              <w:spacing w:afterAutospacing="0"/>
+              <w:jc w:val="both"/>
+              <w:rPr>
+                <w:sz w:val="20"/>
+                <w:szCs w:val="20"/>
+              </w:rPr>
+            </w:pPr>
+            <w:r>
+              <w:rPr>
+                <w:b/>
+                <w:bCs/>
+                <w:sz w:val="20"/>
+                <w:szCs w:val="20"/>
+              </w:rPr>
+              <w:t>Verificación constante del alcance</w:t>
+            </w:r>
+            <w:r>
+              <w:rPr>
+                <w:sz w:val="20"/>
+                <w:szCs w:val="20"/>
+              </w:rPr>
+              <w:t>: Se revisarán continuamente los requisitos y tareas para asegurarse de que aún sean válidos y relevantes para los objetivos del proyecto.</w:t>
+            </w:r>
+          </w:p>
+          <w:p>
+            <w:pPr>
+              <w:pStyle w:val="Prrafodelista"/>
+              <w:tabs>
+                <w:tab w:val="left" w:pos="3120"/>
+              </w:tabs>
+              <w:spacing w:afterAutospacing="0"/>
+              <w:jc w:val="both"/>
+              <w:rPr>
+                <w:sz w:val="20"/>
+                <w:szCs w:val="20"/>
+              </w:rPr>
+            </w:pPr>
+          </w:p>
+          <w:p>
+            <w:pPr>
+              <w:pStyle w:val="Prrafodelista"/>
+              <w:numPr>
+                <w:ilvl w:val="0"/>
+                <w:numId w:val="7"/>
+              </w:numPr>
+              <w:tabs>
+                <w:tab w:val="left" w:pos="3120"/>
+              </w:tabs>
+              <w:spacing w:afterAutospacing="0"/>
+              <w:jc w:val="both"/>
+              <w:rPr>
+                <w:sz w:val="20"/>
+                <w:szCs w:val="20"/>
+              </w:rPr>
+            </w:pPr>
+            <w:r>
+              <w:rPr>
+                <w:b/>
+                <w:bCs/>
+                <w:sz w:val="20"/>
+                <w:szCs w:val="20"/>
+              </w:rPr>
+              <w:t>Evaluación de la importancia de los requisitos</w:t>
+            </w:r>
+            <w:r>
+              <w:rPr>
+                <w:sz w:val="20"/>
+                <w:szCs w:val="20"/>
+              </w:rPr>
+              <w:t>: A través del uso de gráficos Burndown, se podrá identificar si algún requisito está tomando más tiempo del previsto. Si es así, el equipo deberá analizar si dicho requisito sigue siendo funcional y rentable para el cliente, y tomar decisiones oportunas para evitar retrasos innecesarios.</w:t>
+            </w:r>
+          </w:p>
+          <w:p>
+            <w:pPr>
+              <w:pStyle w:val="Prrafodelista"/>
+              <w:rPr>
+                <w:sz w:val="20"/>
+                <w:szCs w:val="20"/>
+              </w:rPr>
+            </w:pPr>
+          </w:p>
+          <w:p>
+            <w:pPr>
+              <w:pStyle w:val="Prrafodelista"/>
+              <w:numPr>
+                <w:ilvl w:val="0"/>
+                <w:numId w:val="7"/>
+              </w:numPr>
+              <w:tabs>
+                <w:tab w:val="left" w:pos="3120"/>
+              </w:tabs>
+              <w:spacing w:afterAutospacing="0"/>
+              <w:jc w:val="both"/>
+              <w:rPr>
+                <w:sz w:val="20"/>
+                <w:szCs w:val="20"/>
+              </w:rPr>
+            </w:pPr>
+            <w:r>
+              <w:rPr>
+                <w:b/>
+                <w:bCs/>
+                <w:sz w:val="20"/>
+                <w:szCs w:val="20"/>
+              </w:rPr>
+              <w:t>Revisiones del Product Backlog</w:t>
+            </w:r>
+            <w:r>
+              <w:rPr>
+                <w:sz w:val="20"/>
+                <w:szCs w:val="20"/>
+              </w:rPr>
+              <w:t>: Durante las sesiones de Sprint Planning, el equipo de trabajo se asegurará de que las nuevas tareas incluidas en el backlog se mantengan dentro del alcance aprobado o se ajuste formalmente mediante el proceso de cambio.</w:t>
+            </w:r>
           </w:p>
           <w:p>
             <w:pPr>
@@ -3269,18 +3495,312 @@
             <w:pPr>
               <w:spacing w:afterAutospacing="0"/>
               <w:jc w:val="both"/>
-            </w:pPr>
-          </w:p>
-          <w:p>
-            <w:pPr>
-              <w:spacing w:afterAutospacing="0"/>
-              <w:jc w:val="both"/>
-            </w:pPr>
-          </w:p>
-          <w:p>
-            <w:pPr>
-              <w:spacing w:afterAutospacing="0"/>
-              <w:jc w:val="both"/>
+              <w:rPr>
+                <w:sz w:val="20"/>
+                <w:szCs w:val="20"/>
+              </w:rPr>
+            </w:pPr>
+            <w:r>
+              <w:rPr>
+                <w:sz w:val="20"/>
+                <w:szCs w:val="20"/>
+              </w:rPr>
+              <w:t xml:space="preserve">La gestión de cambios en el alcance en un proyecto con ciclo de vida predictivo tiene como objetivo mantener el control sobre el impacto de cualquier modificación sobre los resultados esperados. No obstante, en la fase de Ejecución adaptativa (Scrum), es común que los requisitos evolucionen a lo largo del desarrollo del proyecto. </w:t>
+            </w:r>
+          </w:p>
+          <w:p>
+            <w:pPr>
+              <w:spacing w:afterAutospacing="0"/>
+              <w:jc w:val="both"/>
+              <w:rPr>
+                <w:sz w:val="20"/>
+                <w:szCs w:val="20"/>
+              </w:rPr>
+            </w:pPr>
+          </w:p>
+          <w:p>
+            <w:pPr>
+              <w:spacing w:afterAutospacing="0"/>
+              <w:jc w:val="both"/>
+              <w:rPr>
+                <w:sz w:val="20"/>
+                <w:szCs w:val="20"/>
+              </w:rPr>
+            </w:pPr>
+            <w:r>
+              <w:rPr>
+                <w:sz w:val="20"/>
+                <w:szCs w:val="20"/>
+              </w:rPr>
+              <w:t xml:space="preserve">Para garantizar que los cambios necesarios se gestionen sin comprometer el alcance original del proyecto, se implementarán los siguientes mecanismos: </w:t>
+            </w:r>
+          </w:p>
+          <w:p>
+            <w:pPr>
+              <w:spacing w:afterAutospacing="0"/>
+              <w:jc w:val="both"/>
+              <w:rPr>
+                <w:sz w:val="20"/>
+                <w:szCs w:val="20"/>
+              </w:rPr>
+            </w:pPr>
+          </w:p>
+          <w:p>
+            <w:pPr>
+              <w:pStyle w:val="Prrafodelista"/>
+              <w:numPr>
+                <w:ilvl w:val="0"/>
+                <w:numId w:val="7"/>
+              </w:numPr>
+              <w:spacing w:afterAutospacing="0"/>
+              <w:jc w:val="both"/>
+              <w:rPr>
+                <w:sz w:val="20"/>
+                <w:szCs w:val="20"/>
+              </w:rPr>
+            </w:pPr>
+            <w:r>
+              <w:rPr>
+                <w:b/>
+                <w:bCs/>
+                <w:sz w:val="20"/>
+                <w:szCs w:val="20"/>
+              </w:rPr>
+              <w:t>Proceso claro para solicitud de cambios</w:t>
+            </w:r>
+            <w:r>
+              <w:rPr>
+                <w:sz w:val="20"/>
+                <w:szCs w:val="20"/>
+              </w:rPr>
+              <w:t xml:space="preserve">: Si se detectan posibles desviaciones o se requiere modificar el alcance, estos cambios deben ser formalmente aprobados. Se realizarán revisiones regulares del backlog, y el equipo, junto con el </w:t>
+            </w:r>
+            <w:r>
+              <w:rPr>
+                <w:sz w:val="20"/>
+                <w:szCs w:val="20"/>
+              </w:rPr>
+              <w:t>patrocinador</w:t>
+            </w:r>
+            <w:r>
+              <w:rPr>
+                <w:sz w:val="20"/>
+                <w:szCs w:val="20"/>
+              </w:rPr>
+              <w:t xml:space="preserve">, </w:t>
+            </w:r>
+            <w:r>
+              <w:rPr>
+                <w:sz w:val="20"/>
+                <w:szCs w:val="20"/>
+              </w:rPr>
+              <w:t>deberá</w:t>
+            </w:r>
+            <w:r>
+              <w:rPr>
+                <w:sz w:val="20"/>
+                <w:szCs w:val="20"/>
+              </w:rPr>
+              <w:t xml:space="preserve"> votar y discutir si los ajustes propuestos están alineados con los objetivos iniciales o si requieren una </w:t>
+            </w:r>
+            <w:r>
+              <w:rPr>
+                <w:sz w:val="20"/>
+                <w:szCs w:val="20"/>
+              </w:rPr>
+              <w:lastRenderedPageBreak/>
+              <w:t>reevaluación del alcance global.</w:t>
+            </w:r>
+          </w:p>
+          <w:p>
+            <w:pPr>
+              <w:spacing w:afterAutospacing="0"/>
+              <w:ind w:left="360"/>
+              <w:jc w:val="both"/>
+              <w:rPr>
+                <w:sz w:val="20"/>
+                <w:szCs w:val="20"/>
+              </w:rPr>
+            </w:pPr>
+          </w:p>
+          <w:p>
+            <w:pPr>
+              <w:pStyle w:val="Prrafodelista"/>
+              <w:numPr>
+                <w:ilvl w:val="0"/>
+                <w:numId w:val="7"/>
+              </w:numPr>
+              <w:spacing w:afterAutospacing="0"/>
+              <w:jc w:val="both"/>
+              <w:rPr>
+                <w:sz w:val="20"/>
+                <w:szCs w:val="20"/>
+              </w:rPr>
+            </w:pPr>
+            <w:r>
+              <w:rPr>
+                <w:b/>
+                <w:bCs/>
+                <w:sz w:val="20"/>
+                <w:szCs w:val="20"/>
+              </w:rPr>
+              <w:t>Priorización del alcance</w:t>
+            </w:r>
+            <w:r>
+              <w:rPr>
+                <w:sz w:val="20"/>
+                <w:szCs w:val="20"/>
+              </w:rPr>
+              <w:t>: Los cambios que surjan durante la fase de ejecución deberán ser cuidadosamente priorizados y evaluados. Si un cambio no es crítico o no aporta un valor significativo, deberá ser pospuesto o descartado para evitar alterar la línea base innecesariamente.</w:t>
+            </w:r>
+          </w:p>
+          <w:p>
+            <w:pPr>
+              <w:pStyle w:val="Prrafodelista"/>
+              <w:rPr>
+                <w:sz w:val="20"/>
+                <w:szCs w:val="20"/>
+              </w:rPr>
+            </w:pPr>
+          </w:p>
+          <w:p>
+            <w:pPr>
+              <w:pStyle w:val="Prrafodelista"/>
+              <w:numPr>
+                <w:ilvl w:val="0"/>
+                <w:numId w:val="7"/>
+              </w:numPr>
+              <w:spacing w:afterAutospacing="0"/>
+              <w:jc w:val="both"/>
+              <w:rPr>
+                <w:sz w:val="20"/>
+                <w:szCs w:val="20"/>
+              </w:rPr>
+            </w:pPr>
+            <w:r>
+              <w:rPr>
+                <w:b/>
+                <w:bCs/>
+                <w:sz w:val="20"/>
+                <w:szCs w:val="20"/>
+              </w:rPr>
+              <w:t>Aprobaciones formales en cada Sprint Review</w:t>
+            </w:r>
+            <w:r>
+              <w:rPr>
+                <w:sz w:val="20"/>
+                <w:szCs w:val="20"/>
+              </w:rPr>
+              <w:t>: Al finalizar cada Sprint</w:t>
+            </w:r>
+            <w:r>
+              <w:rPr>
+                <w:sz w:val="20"/>
+                <w:szCs w:val="20"/>
+              </w:rPr>
+              <w:t xml:space="preserve">, entendiendo por Sprint 1 semana (para adaptarnos a nuestra planificación) </w:t>
+            </w:r>
+            <w:r>
+              <w:rPr>
+                <w:sz w:val="20"/>
+                <w:szCs w:val="20"/>
+              </w:rPr>
+              <w:t xml:space="preserve">se revisará con el </w:t>
+            </w:r>
+            <w:r>
+              <w:rPr>
+                <w:sz w:val="20"/>
+                <w:szCs w:val="20"/>
+              </w:rPr>
+              <w:t>patrocinador</w:t>
+            </w:r>
+            <w:r>
+              <w:rPr>
+                <w:sz w:val="20"/>
+                <w:szCs w:val="20"/>
+              </w:rPr>
+              <w:t xml:space="preserve"> el avance de las funcionalidades y requisitos completados. Si hay modificaciones que afecten el alcance, estas deberán ser formalmente aprobadas antes de proceder con su implementación.</w:t>
+            </w:r>
+          </w:p>
+          <w:p>
+            <w:pPr>
+              <w:pStyle w:val="Prrafodelista"/>
+              <w:rPr>
+                <w:sz w:val="20"/>
+                <w:szCs w:val="20"/>
+              </w:rPr>
+            </w:pPr>
+          </w:p>
+          <w:p>
+            <w:pPr>
+              <w:pStyle w:val="Prrafodelista"/>
+              <w:numPr>
+                <w:ilvl w:val="0"/>
+                <w:numId w:val="7"/>
+              </w:numPr>
+              <w:spacing w:afterAutospacing="0"/>
+              <w:jc w:val="both"/>
+              <w:rPr>
+                <w:sz w:val="20"/>
+                <w:szCs w:val="20"/>
+              </w:rPr>
+            </w:pPr>
+            <w:r>
+              <w:rPr>
+                <w:b/>
+                <w:bCs/>
+                <w:sz w:val="20"/>
+                <w:szCs w:val="20"/>
+              </w:rPr>
+              <w:t>Documentación de cambios</w:t>
+            </w:r>
+            <w:r>
+              <w:rPr>
+                <w:sz w:val="20"/>
+                <w:szCs w:val="20"/>
+              </w:rPr>
+              <w:t xml:space="preserve">: Todos los cambios en el alcance se registrarán y documentarán detalladamente, asegurando que tanto el equipo como el </w:t>
+            </w:r>
+            <w:r>
+              <w:rPr>
+                <w:sz w:val="20"/>
+                <w:szCs w:val="20"/>
+              </w:rPr>
+              <w:t>patrocinador</w:t>
+            </w:r>
+            <w:r>
+              <w:rPr>
+                <w:sz w:val="20"/>
+                <w:szCs w:val="20"/>
+              </w:rPr>
+              <w:t xml:space="preserve"> comprendan las implicaciones en términos de tiempo, costo y entregables</w:t>
+            </w:r>
+            <w:r>
+              <w:rPr>
+                <w:sz w:val="20"/>
+                <w:szCs w:val="20"/>
+              </w:rPr>
+              <w:t>.</w:t>
+            </w:r>
+          </w:p>
+          <w:p>
+            <w:pPr>
+              <w:spacing w:afterAutospacing="0"/>
+              <w:jc w:val="both"/>
+              <w:rPr>
+                <w:sz w:val="20"/>
+                <w:szCs w:val="20"/>
+              </w:rPr>
+            </w:pPr>
+          </w:p>
+          <w:p>
+            <w:pPr>
+              <w:spacing w:afterAutospacing="0"/>
+              <w:jc w:val="both"/>
+              <w:rPr>
+                <w:sz w:val="20"/>
+                <w:szCs w:val="20"/>
+              </w:rPr>
             </w:pPr>
           </w:p>
         </w:tc>
@@ -3290,6 +3810,10 @@
       <w:pPr>
         <w:spacing w:after="0" w:afterAutospacing="0"/>
         <w:jc w:val="both"/>
+        <w:rPr>
+          <w:sz w:val="20"/>
+          <w:szCs w:val="20"/>
+        </w:rPr>
       </w:pPr>
     </w:p>
     <w:p>
@@ -3388,43 +3912,67 @@
           </w:tcPr>
           <w:p>
             <w:pPr>
-              <w:spacing w:afterAutospacing="0"/>
-              <w:jc w:val="both"/>
-            </w:pPr>
-          </w:p>
-          <w:p>
-            <w:pPr>
-              <w:spacing w:afterAutospacing="0"/>
-              <w:jc w:val="both"/>
-            </w:pPr>
-          </w:p>
-          <w:p>
-            <w:pPr>
-              <w:spacing w:afterAutospacing="0"/>
-              <w:jc w:val="both"/>
-            </w:pPr>
-          </w:p>
-          <w:p>
-            <w:pPr>
-              <w:spacing w:afterAutospacing="0"/>
-              <w:jc w:val="both"/>
-            </w:pPr>
-          </w:p>
-          <w:p>
-            <w:pPr>
-              <w:spacing w:afterAutospacing="0"/>
-              <w:jc w:val="both"/>
-            </w:pPr>
-          </w:p>
-          <w:p>
-            <w:pPr>
-              <w:spacing w:afterAutospacing="0"/>
-              <w:jc w:val="both"/>
-            </w:pPr>
+              <w:tabs>
+                <w:tab w:val="left" w:pos="4400"/>
+              </w:tabs>
+              <w:spacing w:afterAutospacing="0"/>
+              <w:jc w:val="both"/>
+              <w:rPr>
+                <w:sz w:val="20"/>
+                <w:szCs w:val="20"/>
+              </w:rPr>
+            </w:pPr>
+            <w:r>
+              <w:rPr>
+                <w:sz w:val="20"/>
+                <w:szCs w:val="20"/>
+              </w:rPr>
+              <w:t xml:space="preserve">Los requisitos recopilados durante la fase de planificación serán completamente integrados en el alcance del proyecto. Esto asegura que todas las funcionalidades solicitadas por el </w:t>
+            </w:r>
+            <w:r>
+              <w:rPr>
+                <w:sz w:val="20"/>
+                <w:szCs w:val="20"/>
+              </w:rPr>
+              <w:t>patrocinador</w:t>
+            </w:r>
+            <w:r>
+              <w:rPr>
+                <w:sz w:val="20"/>
+                <w:szCs w:val="20"/>
+              </w:rPr>
+              <w:t xml:space="preserve"> est</w:t>
+            </w:r>
+            <w:r>
+              <w:rPr>
+                <w:sz w:val="20"/>
+                <w:szCs w:val="20"/>
+              </w:rPr>
+              <w:t>é</w:t>
+            </w:r>
+            <w:r>
+              <w:rPr>
+                <w:sz w:val="20"/>
+                <w:szCs w:val="20"/>
+              </w:rPr>
+              <w:t>n alineadas con los entregables del proyecto y se gestionan dentro de los límites definidos.</w:t>
+            </w:r>
           </w:p>
         </w:tc>
       </w:tr>
     </w:tbl>
+    <w:p>
+      <w:pPr>
+        <w:spacing w:after="0" w:afterAutospacing="0"/>
+        <w:jc w:val="both"/>
+      </w:pPr>
+    </w:p>
+    <w:p>
+      <w:pPr>
+        <w:spacing w:after="0" w:afterAutospacing="0"/>
+        <w:jc w:val="both"/>
+      </w:pPr>
+    </w:p>
     <w:p>
       <w:pPr>
         <w:spacing w:after="0" w:afterAutospacing="0"/>
@@ -3466,36 +4014,21 @@
               <w:spacing w:afterAutospacing="0"/>
               <w:jc w:val="both"/>
             </w:pPr>
-          </w:p>
-          <w:p>
-            <w:pPr>
-              <w:spacing w:afterAutospacing="0"/>
-              <w:jc w:val="both"/>
-            </w:pPr>
-          </w:p>
-          <w:p>
-            <w:pPr>
-              <w:spacing w:afterAutospacing="0"/>
-              <w:jc w:val="both"/>
-            </w:pPr>
-          </w:p>
-          <w:p>
-            <w:pPr>
-              <w:spacing w:afterAutospacing="0"/>
-              <w:jc w:val="both"/>
-            </w:pPr>
-          </w:p>
-          <w:p>
-            <w:pPr>
-              <w:spacing w:afterAutospacing="0"/>
-              <w:jc w:val="both"/>
-            </w:pPr>
-          </w:p>
-          <w:p>
-            <w:pPr>
-              <w:spacing w:afterAutospacing="0"/>
-              <w:jc w:val="both"/>
-            </w:pPr>
+            <w:r>
+              <w:t xml:space="preserve">El control del alcance se llevará a cabo a través de revisiones periódicas con </w:t>
+            </w:r>
+            <w:r>
+              <w:t>patrocinador</w:t>
+            </w:r>
+            <w:r>
+              <w:t>. Se monitorearán las actividades del proyecto para asegurarse de que el trabajo se mantenga dentro del alcance aprobado</w:t>
+            </w:r>
+            <w:r>
+              <w:t xml:space="preserve"> (mediante Burndowns)</w:t>
+            </w:r>
+            <w:r>
+              <w:t>. Cualquier desviación se gestionará según el proceso de gestión de cambios.</w:t>
+            </w:r>
           </w:p>
         </w:tc>
       </w:tr>
@@ -3802,6 +4335,118 @@
     </w:lvl>
   </w:abstractNum>
   <w:abstractNum w:abstractNumId="1" w15:restartNumberingAfterBreak="0">
+    <w:nsid w:val="1A4E64F9"/>
+    <w:multiLevelType w:val="hybridMultilevel"/>
+    <w:tmpl w:val="C6E24D5E"/>
+    <w:lvl w:ilvl="0" w:tplc="FBBE38C2">
+      <w:numFmt w:val="bullet"/>
+      <w:lvlText w:val="-"/>
+      <w:lvlJc w:val="left"/>
+      <w:pPr>
+        <w:ind w:left="720" w:hanging="360"/>
+      </w:pPr>
+      <w:rPr>
+        <w:rFonts w:ascii="Calibri" w:eastAsiaTheme="minorHAnsi" w:hAnsi="Calibri" w:cs="Calibri" w:hint="default"/>
+      </w:rPr>
+    </w:lvl>
+    <w:lvl w:ilvl="1" w:tplc="08090003" w:tentative="1">
+      <w:start w:val="1"/>
+      <w:numFmt w:val="bullet"/>
+      <w:lvlText w:val="o"/>
+      <w:lvlJc w:val="left"/>
+      <w:pPr>
+        <w:ind w:left="1440" w:hanging="360"/>
+      </w:pPr>
+      <w:rPr>
+        <w:rFonts w:ascii="Courier New" w:hAnsi="Courier New" w:cs="Courier New" w:hint="default"/>
+      </w:rPr>
+    </w:lvl>
+    <w:lvl w:ilvl="2" w:tplc="08090005" w:tentative="1">
+      <w:start w:val="1"/>
+      <w:numFmt w:val="bullet"/>
+      <w:lvlText w:val=""/>
+      <w:lvlJc w:val="left"/>
+      <w:pPr>
+        <w:ind w:left="2160" w:hanging="360"/>
+      </w:pPr>
+      <w:rPr>
+        <w:rFonts w:ascii="Wingdings" w:hAnsi="Wingdings" w:hint="default"/>
+      </w:rPr>
+    </w:lvl>
+    <w:lvl w:ilvl="3" w:tplc="08090001" w:tentative="1">
+      <w:start w:val="1"/>
+      <w:numFmt w:val="bullet"/>
+      <w:lvlText w:val=""/>
+      <w:lvlJc w:val="left"/>
+      <w:pPr>
+        <w:ind w:left="2880" w:hanging="360"/>
+      </w:pPr>
+      <w:rPr>
+        <w:rFonts w:ascii="Symbol" w:hAnsi="Symbol" w:hint="default"/>
+      </w:rPr>
+    </w:lvl>
+    <w:lvl w:ilvl="4" w:tplc="08090003" w:tentative="1">
+      <w:start w:val="1"/>
+      <w:numFmt w:val="bullet"/>
+      <w:lvlText w:val="o"/>
+      <w:lvlJc w:val="left"/>
+      <w:pPr>
+        <w:ind w:left="3600" w:hanging="360"/>
+      </w:pPr>
+      <w:rPr>
+        <w:rFonts w:ascii="Courier New" w:hAnsi="Courier New" w:cs="Courier New" w:hint="default"/>
+      </w:rPr>
+    </w:lvl>
+    <w:lvl w:ilvl="5" w:tplc="08090005" w:tentative="1">
+      <w:start w:val="1"/>
+      <w:numFmt w:val="bullet"/>
+      <w:lvlText w:val=""/>
+      <w:lvlJc w:val="left"/>
+      <w:pPr>
+        <w:ind w:left="4320" w:hanging="360"/>
+      </w:pPr>
+      <w:rPr>
+        <w:rFonts w:ascii="Wingdings" w:hAnsi="Wingdings" w:hint="default"/>
+      </w:rPr>
+    </w:lvl>
+    <w:lvl w:ilvl="6" w:tplc="08090001" w:tentative="1">
+      <w:start w:val="1"/>
+      <w:numFmt w:val="bullet"/>
+      <w:lvlText w:val=""/>
+      <w:lvlJc w:val="left"/>
+      <w:pPr>
+        <w:ind w:left="5040" w:hanging="360"/>
+      </w:pPr>
+      <w:rPr>
+        <w:rFonts w:ascii="Symbol" w:hAnsi="Symbol" w:hint="default"/>
+      </w:rPr>
+    </w:lvl>
+    <w:lvl w:ilvl="7" w:tplc="08090003" w:tentative="1">
+      <w:start w:val="1"/>
+      <w:numFmt w:val="bullet"/>
+      <w:lvlText w:val="o"/>
+      <w:lvlJc w:val="left"/>
+      <w:pPr>
+        <w:ind w:left="5760" w:hanging="360"/>
+      </w:pPr>
+      <w:rPr>
+        <w:rFonts w:ascii="Courier New" w:hAnsi="Courier New" w:cs="Courier New" w:hint="default"/>
+      </w:rPr>
+    </w:lvl>
+    <w:lvl w:ilvl="8" w:tplc="08090005" w:tentative="1">
+      <w:start w:val="1"/>
+      <w:numFmt w:val="bullet"/>
+      <w:lvlText w:val=""/>
+      <w:lvlJc w:val="left"/>
+      <w:pPr>
+        <w:ind w:left="6480" w:hanging="360"/>
+      </w:pPr>
+      <w:rPr>
+        <w:rFonts w:ascii="Wingdings" w:hAnsi="Wingdings" w:hint="default"/>
+      </w:rPr>
+    </w:lvl>
+  </w:abstractNum>
+  <w:abstractNum w:abstractNumId="2" w15:restartNumberingAfterBreak="0">
     <w:nsid w:val="1B607528"/>
     <w:multiLevelType w:val="hybridMultilevel"/>
     <w:tmpl w:val="D7EE6FCA"/>
@@ -3914,7 +4559,7 @@
       </w:rPr>
     </w:lvl>
   </w:abstractNum>
-  <w:abstractNum w:abstractNumId="2" w15:restartNumberingAfterBreak="0">
+  <w:abstractNum w:abstractNumId="3" w15:restartNumberingAfterBreak="0">
     <w:nsid w:val="3D907CBA"/>
     <w:multiLevelType w:val="hybridMultilevel"/>
     <w:tmpl w:val="BFB40F52"/>
@@ -4003,7 +4648,7 @@
       </w:pPr>
     </w:lvl>
   </w:abstractNum>
-  <w:abstractNum w:abstractNumId="3" w15:restartNumberingAfterBreak="0">
+  <w:abstractNum w:abstractNumId="4" w15:restartNumberingAfterBreak="0">
     <w:nsid w:val="44146D78"/>
     <w:multiLevelType w:val="hybridMultilevel"/>
     <w:tmpl w:val="2354CBE8"/>
@@ -4092,7 +4737,7 @@
       </w:pPr>
     </w:lvl>
   </w:abstractNum>
-  <w:abstractNum w:abstractNumId="4" w15:restartNumberingAfterBreak="0">
+  <w:abstractNum w:abstractNumId="5" w15:restartNumberingAfterBreak="0">
     <w:nsid w:val="4E7478A0"/>
     <w:multiLevelType w:val="hybridMultilevel"/>
     <w:tmpl w:val="3E3CF314"/>
@@ -4205,7 +4850,7 @@
       </w:rPr>
     </w:lvl>
   </w:abstractNum>
-  <w:abstractNum w:abstractNumId="5" w15:restartNumberingAfterBreak="0">
+  <w:abstractNum w:abstractNumId="6" w15:restartNumberingAfterBreak="0">
     <w:nsid w:val="68D44A10"/>
     <w:multiLevelType w:val="hybridMultilevel"/>
     <w:tmpl w:val="0278EE50"/>
@@ -4319,22 +4964,25 @@
     </w:lvl>
   </w:abstractNum>
   <w:num w:numId="1" w16cid:durableId="1062751830">
+    <w:abstractNumId w:val="4"/>
+  </w:num>
+  <w:num w:numId="2" w16cid:durableId="1397432811">
     <w:abstractNumId w:val="3"/>
   </w:num>
-  <w:num w:numId="2" w16cid:durableId="1397432811">
+  <w:num w:numId="3" w16cid:durableId="1410883236">
     <w:abstractNumId w:val="2"/>
-  </w:num>
-  <w:num w:numId="3" w16cid:durableId="1410883236">
-    <w:abstractNumId w:val="1"/>
   </w:num>
   <w:num w:numId="4" w16cid:durableId="22219926">
     <w:abstractNumId w:val="0"/>
   </w:num>
   <w:num w:numId="5" w16cid:durableId="456411616">
+    <w:abstractNumId w:val="6"/>
+  </w:num>
+  <w:num w:numId="6" w16cid:durableId="1161895669">
     <w:abstractNumId w:val="5"/>
   </w:num>
-  <w:num w:numId="6" w16cid:durableId="1161895669">
-    <w:abstractNumId w:val="4"/>
+  <w:num w:numId="7" w16cid:durableId="233664122">
+    <w:abstractNumId w:val="1"/>
   </w:num>
 </w:numbering>
 </file>
@@ -4742,6 +5390,7 @@
   <w:style w:type="character" w:default="1" w:styleId="Fuentedeprrafopredeter">
     <w:name w:val="Default Paragraph Font"/>
     <w:uiPriority w:val="1"/>
+    <w:semiHidden/>
     <w:unhideWhenUsed/>
   </w:style>
   <w:style w:type="table" w:default="1" w:styleId="Tablanormal">

</xml_diff>